<commit_message>
new readme file added
</commit_message>
<xml_diff>
--- a/QWRAP-Readme.docx
+++ b/QWRAP-Readme.docx
@@ -14,8 +14,6 @@
           <w:u w:val="single"/>
         </w:rPr>
       </w:pPr>
-      <w:bookmarkStart w:id="0" w:name="_GoBack"/>
-      <w:bookmarkEnd w:id="0"/>
       <w:r>
         <w:rPr>
           <w:rFonts w:ascii="Arial" w:hAnsi="Arial"/>
@@ -23,7 +21,7 @@
           <w:sz w:val="32"/>
           <w:u w:val="single"/>
         </w:rPr>
-        <w:t>QWRAP v1</w:t>
+        <w:t>QWRAPv2</w:t>
       </w:r>
     </w:p>
     <w:p>
@@ -44,26 +42,23 @@
         <w:jc w:val="both"/>
         <w:rPr>
           <w:rFonts w:ascii="Arial" w:hAnsi="Arial"/>
-          <w:b/>
-        </w:rPr>
-      </w:pPr>
-      <w:proofErr w:type="gramStart"/>
+        </w:rPr>
+      </w:pPr>
       <w:r>
         <w:rPr>
           <w:rFonts w:ascii="Arial" w:hAnsi="Arial"/>
           <w:b/>
           <w:highlight w:val="yellow"/>
         </w:rPr>
-        <w:t>Updated :</w:t>
-      </w:r>
-      <w:proofErr w:type="gramEnd"/>
+        <w:t xml:space="preserve">Note: </w:t>
+      </w:r>
       <w:r>
         <w:rPr>
           <w:rFonts w:ascii="Arial" w:hAnsi="Arial"/>
           <w:b/>
           <w:highlight w:val="yellow"/>
         </w:rPr>
-        <w:t xml:space="preserve"> 19 Ju</w:t>
+        <w:t>The QWRAP</w:t>
       </w:r>
       <w:r>
         <w:rPr>
@@ -71,7 +66,29 @@
           <w:b/>
           <w:highlight w:val="yellow"/>
         </w:rPr>
-        <w:t>ly 2014. Tested for QIIME v. 1.7 (we are working to make it compatible for QIIME 1.8)</w:t>
+        <w:t xml:space="preserve">v2 is </w:t>
+      </w:r>
+      <w:r>
+        <w:rPr>
+          <w:rFonts w:ascii="Arial" w:hAnsi="Arial"/>
+          <w:b/>
+          <w:highlight w:val="yellow"/>
+        </w:rPr>
+        <w:t xml:space="preserve">tested </w:t>
+      </w:r>
+      <w:r>
+        <w:rPr>
+          <w:rFonts w:ascii="Arial" w:hAnsi="Arial"/>
+          <w:b/>
+          <w:highlight w:val="yellow"/>
+        </w:rPr>
+        <w:t>for QIIME 1.8</w:t>
+      </w:r>
+      <w:r>
+        <w:rPr>
+          <w:rFonts w:ascii="Arial" w:hAnsi="Arial"/>
+        </w:rPr>
+        <w:t xml:space="preserve"> </w:t>
       </w:r>
     </w:p>
     <w:p>
@@ -278,7 +295,13 @@
         <w:rPr>
           <w:rFonts w:ascii="Arial" w:hAnsi="Arial"/>
         </w:rPr>
-        <w:t xml:space="preserve">The QIIME v 1.7 virtual box image can be downloaded </w:t>
+        <w:t>The QIIME v 1.8</w:t>
+      </w:r>
+      <w:r>
+        <w:rPr>
+          <w:rFonts w:ascii="Arial" w:hAnsi="Arial"/>
+        </w:rPr>
+        <w:t xml:space="preserve"> virtual box image can be downloaded </w:t>
       </w:r>
       <w:proofErr w:type="spellStart"/>
       <w:r>
@@ -300,7 +323,21 @@
             <w:rStyle w:val="Hyperlink"/>
             <w:rFonts w:ascii="Arial" w:hAnsi="Arial"/>
           </w:rPr>
-          <w:t>ftp://thebeast.colorado.edu/pub/qiime-release-VMs/QIIME-1.7.0-amd64.vdi.gz</w:t>
+          <w:t>ftp://thebeast.colorado.edu/pub/qiime-release-VMs/QIIME-1.8.0-am</w:t>
+        </w:r>
+        <w:r>
+          <w:rPr>
+            <w:rStyle w:val="Hyperlink"/>
+            <w:rFonts w:ascii="Arial" w:hAnsi="Arial"/>
+          </w:rPr>
+          <w:t>d</w:t>
+        </w:r>
+        <w:r>
+          <w:rPr>
+            <w:rStyle w:val="Hyperlink"/>
+            <w:rFonts w:ascii="Arial" w:hAnsi="Arial"/>
+          </w:rPr>
+          <w:t>64.vdi.gz</w:t>
         </w:r>
       </w:hyperlink>
       <w:r>
@@ -600,7 +637,15 @@
         <w:rPr>
           <w:rFonts w:ascii="Arial" w:hAnsi="Arial"/>
         </w:rPr>
-        <w:t xml:space="preserve"> to the current directory in a folder named QWRAP. Now you need to add the location of this folder to the system PATH</w:t>
+        <w:t xml:space="preserve"> to the current directory in a folder named QWRAP. Now y</w:t>
+      </w:r>
+      <w:bookmarkStart w:id="0" w:name="_GoBack"/>
+      <w:bookmarkEnd w:id="0"/>
+      <w:r>
+        <w:rPr>
+          <w:rFonts w:ascii="Arial" w:hAnsi="Arial"/>
+        </w:rPr>
+        <w:t>ou need to add the location of this folder to the system PATH</w:t>
       </w:r>
       <w:r>
         <w:rPr>
@@ -945,7 +990,6 @@
           <w:rFonts w:ascii="Arial" w:hAnsi="Arial" w:cs="Arial"/>
           <w:u w:val="single"/>
         </w:rPr>
-        <w:lastRenderedPageBreak/>
         <w:t>FASTQC</w:t>
       </w:r>
     </w:p>
@@ -963,6 +1007,7 @@
         <w:rPr>
           <w:rFonts w:ascii="Courier New" w:hAnsi="Courier New" w:cs="Courier New"/>
         </w:rPr>
+        <w:lastRenderedPageBreak/>
         <w:t>wget</w:t>
       </w:r>
       <w:proofErr w:type="spellEnd"/>
@@ -10045,7 +10090,7 @@
 </file>
 
 <file path=customXml/itemProps1.xml><?xml version="1.0" encoding="utf-8"?>
-<ds:datastoreItem xmlns:ds="http://schemas.openxmlformats.org/officeDocument/2006/customXml" ds:itemID="{935F7D9B-16FF-4B25-905B-79BF309057D2}">
+<ds:datastoreItem xmlns:ds="http://schemas.openxmlformats.org/officeDocument/2006/customXml" ds:itemID="{4557B866-B9F8-4150-980D-B879FF794259}">
   <ds:schemaRefs>
     <ds:schemaRef ds:uri="http://schemas.openxmlformats.org/officeDocument/2006/bibliography"/>
   </ds:schemaRefs>

</xml_diff>

<commit_message>
changed readme and split files
</commit_message>
<xml_diff>
--- a/QWRAP-Readme.docx
+++ b/QWRAP-Readme.docx
@@ -74,7 +74,7 @@
           <w:b/>
           <w:highlight w:val="yellow"/>
         </w:rPr>
-        <w:t xml:space="preserve">tested </w:t>
+        <w:t>tested</w:t>
       </w:r>
       <w:r>
         <w:rPr>
@@ -82,6 +82,22 @@
           <w:b/>
           <w:highlight w:val="yellow"/>
         </w:rPr>
+        <w:t xml:space="preserve"> and edited</w:t>
+      </w:r>
+      <w:r>
+        <w:rPr>
+          <w:rFonts w:ascii="Arial" w:hAnsi="Arial"/>
+          <w:b/>
+          <w:highlight w:val="yellow"/>
+        </w:rPr>
+        <w:t xml:space="preserve"> </w:t>
+      </w:r>
+      <w:r>
+        <w:rPr>
+          <w:rFonts w:ascii="Arial" w:hAnsi="Arial"/>
+          <w:b/>
+          <w:highlight w:val="yellow"/>
+        </w:rPr>
         <w:t>for QIIME 1.8</w:t>
       </w:r>
       <w:r>
@@ -130,6 +146,8 @@
           <w:b/>
         </w:rPr>
       </w:pPr>
+      <w:bookmarkStart w:id="0" w:name="_GoBack"/>
+      <w:bookmarkEnd w:id="0"/>
     </w:p>
     <w:p>
       <w:pPr>
@@ -596,8 +614,6 @@
         </w:rPr>
         <w:t>v2</w:t>
       </w:r>
-      <w:bookmarkStart w:id="0" w:name="_GoBack"/>
-      <w:bookmarkEnd w:id="0"/>
       <w:r>
         <w:rPr>
           <w:rFonts w:ascii="Courier New" w:hAnsi="Courier New" w:cs="Courier New"/>
@@ -755,6 +771,12 @@
         <w:rPr>
           <w:rFonts w:ascii="Courier New" w:hAnsi="Courier New" w:cs="Courier New"/>
         </w:rPr>
+        <w:t>v2</w:t>
+      </w:r>
+      <w:r>
+        <w:rPr>
+          <w:rFonts w:ascii="Courier New" w:hAnsi="Courier New" w:cs="Courier New"/>
+        </w:rPr>
         <w:t>”</w:t>
       </w:r>
       <w:r>
@@ -879,7 +901,21 @@
           <w:rFonts w:ascii="Courier New" w:hAnsi="Courier New" w:cs="Courier New"/>
           <w:highlight w:val="lightGray"/>
         </w:rPr>
-        <w:t>/QWRAP/</w:t>
+        <w:t>/QWRAP</w:t>
+      </w:r>
+      <w:r>
+        <w:rPr>
+          <w:rFonts w:ascii="Courier New" w:hAnsi="Courier New" w:cs="Courier New"/>
+          <w:highlight w:val="lightGray"/>
+        </w:rPr>
+        <w:t>v2</w:t>
+      </w:r>
+      <w:r>
+        <w:rPr>
+          <w:rFonts w:ascii="Courier New" w:hAnsi="Courier New" w:cs="Courier New"/>
+          <w:highlight w:val="lightGray"/>
+        </w:rPr>
+        <w:t>/</w:t>
       </w:r>
     </w:p>
     <w:p>
@@ -1667,7 +1703,19 @@
         <w:rPr>
           <w:rFonts w:ascii="Courier New" w:hAnsi="Courier New" w:cs="Courier New"/>
         </w:rPr>
-        <w:t>/QWRAP/</w:t>
+        <w:t>/QWRAP</w:t>
+      </w:r>
+      <w:r>
+        <w:rPr>
+          <w:rFonts w:ascii="Courier New" w:hAnsi="Courier New" w:cs="Courier New"/>
+        </w:rPr>
+        <w:t>v2</w:t>
+      </w:r>
+      <w:r>
+        <w:rPr>
+          <w:rFonts w:ascii="Courier New" w:hAnsi="Courier New" w:cs="Courier New"/>
+        </w:rPr>
+        <w:t>/</w:t>
       </w:r>
       <w:r>
         <w:rPr>
@@ -2252,7 +2300,21 @@
           <w:rFonts w:ascii="Courier New" w:hAnsi="Courier New" w:cs="Courier New"/>
           <w:highlight w:val="lightGray"/>
         </w:rPr>
-        <w:t xml:space="preserve"> home/username/QWRAP/example_rawdata.tar.gz .</w:t>
+        <w:t xml:space="preserve"> home/username/QWRAP</w:t>
+      </w:r>
+      <w:r>
+        <w:rPr>
+          <w:rFonts w:ascii="Courier New" w:hAnsi="Courier New" w:cs="Courier New"/>
+          <w:highlight w:val="lightGray"/>
+        </w:rPr>
+        <w:t>v2</w:t>
+      </w:r>
+      <w:r>
+        <w:rPr>
+          <w:rFonts w:ascii="Courier New" w:hAnsi="Courier New" w:cs="Courier New"/>
+          <w:highlight w:val="lightGray"/>
+        </w:rPr>
+        <w:t>/example_rawdata.tar.gz .</w:t>
       </w:r>
     </w:p>
     <w:p>
@@ -6202,7 +6264,21 @@
             <w:rStyle w:val="Hyperlink"/>
             <w:rFonts w:ascii="Arial" w:hAnsi="Arial" w:cs="Arial"/>
           </w:rPr>
-          <w:t>QWRAP-Readme.docx</w:t>
+          <w:t>QWRAP-Readm</w:t>
+        </w:r>
+        <w:r>
+          <w:rPr>
+            <w:rStyle w:val="Hyperlink"/>
+            <w:rFonts w:ascii="Arial" w:hAnsi="Arial" w:cs="Arial"/>
+          </w:rPr>
+          <w:t>e</w:t>
+        </w:r>
+        <w:r>
+          <w:rPr>
+            <w:rStyle w:val="Hyperlink"/>
+            <w:rFonts w:ascii="Arial" w:hAnsi="Arial" w:cs="Arial"/>
+          </w:rPr>
+          <w:t>.docx</w:t>
         </w:r>
       </w:hyperlink>
       <w:r>
@@ -6227,6 +6303,13 @@
           </w:rPr>
           <w:t>https://github.com/QWRAP/QWRAP</w:t>
         </w:r>
+        <w:r>
+          <w:rPr>
+            <w:rStyle w:val="Hyperlink"/>
+            <w:rFonts w:ascii="Arial" w:hAnsi="Arial" w:cs="Arial"/>
+          </w:rPr>
+          <w:t>v2</w:t>
+        </w:r>
       </w:hyperlink>
       <w:r>
         <w:rPr>
@@ -6328,7 +6411,19 @@
         <w:rPr>
           <w:noProof/>
         </w:rPr>
-        <w:t xml:space="preserve"> A sample file containing forward and reverse reads (Paired_rawdata.tar.gz) is present in QWRAP folder.</w:t>
+        <w:t xml:space="preserve"> A sample file containing forward and reverse reads (Paired_rawdata.tar.gz) is present in QWRAP</w:t>
+      </w:r>
+      <w:r>
+        <w:rPr>
+          <w:noProof/>
+        </w:rPr>
+        <w:t>v2</w:t>
+      </w:r>
+      <w:r>
+        <w:rPr>
+          <w:noProof/>
+        </w:rPr>
+        <w:t xml:space="preserve"> folder.</w:t>
       </w:r>
     </w:p>
     <w:p>
@@ -9535,6 +9630,74 @@
       <w:u w:val="single"/>
     </w:rPr>
   </w:style>
+  <w:style w:type="character" w:styleId="CommentReference">
+    <w:name w:val="annotation reference"/>
+    <w:basedOn w:val="DefaultParagraphFont"/>
+    <w:uiPriority w:val="99"/>
+    <w:semiHidden/>
+    <w:unhideWhenUsed/>
+    <w:rsid w:val="00160A73"/>
+    <w:rPr>
+      <w:sz w:val="16"/>
+      <w:szCs w:val="16"/>
+    </w:rPr>
+  </w:style>
+  <w:style w:type="paragraph" w:styleId="CommentText">
+    <w:name w:val="annotation text"/>
+    <w:basedOn w:val="Normal"/>
+    <w:link w:val="CommentTextChar"/>
+    <w:uiPriority w:val="99"/>
+    <w:semiHidden/>
+    <w:unhideWhenUsed/>
+    <w:rsid w:val="00160A73"/>
+    <w:pPr>
+      <w:spacing w:line="240" w:lineRule="auto"/>
+    </w:pPr>
+    <w:rPr>
+      <w:sz w:val="20"/>
+      <w:szCs w:val="20"/>
+    </w:rPr>
+  </w:style>
+  <w:style w:type="character" w:customStyle="1" w:styleId="CommentTextChar">
+    <w:name w:val="Comment Text Char"/>
+    <w:basedOn w:val="DefaultParagraphFont"/>
+    <w:link w:val="CommentText"/>
+    <w:uiPriority w:val="99"/>
+    <w:semiHidden/>
+    <w:rsid w:val="00160A73"/>
+    <w:rPr>
+      <w:sz w:val="20"/>
+      <w:szCs w:val="20"/>
+    </w:rPr>
+  </w:style>
+  <w:style w:type="paragraph" w:styleId="CommentSubject">
+    <w:name w:val="annotation subject"/>
+    <w:basedOn w:val="CommentText"/>
+    <w:next w:val="CommentText"/>
+    <w:link w:val="CommentSubjectChar"/>
+    <w:uiPriority w:val="99"/>
+    <w:semiHidden/>
+    <w:unhideWhenUsed/>
+    <w:rsid w:val="00160A73"/>
+    <w:rPr>
+      <w:b/>
+      <w:bCs/>
+    </w:rPr>
+  </w:style>
+  <w:style w:type="character" w:customStyle="1" w:styleId="CommentSubjectChar">
+    <w:name w:val="Comment Subject Char"/>
+    <w:basedOn w:val="CommentTextChar"/>
+    <w:link w:val="CommentSubject"/>
+    <w:uiPriority w:val="99"/>
+    <w:semiHidden/>
+    <w:rsid w:val="00160A73"/>
+    <w:rPr>
+      <w:b/>
+      <w:bCs/>
+      <w:sz w:val="20"/>
+      <w:szCs w:val="20"/>
+    </w:rPr>
+  </w:style>
 </w:styles>
 </file>
 
@@ -9787,6 +9950,74 @@
     <w:rPr>
       <w:color w:val="800080" w:themeColor="followedHyperlink"/>
       <w:u w:val="single"/>
+    </w:rPr>
+  </w:style>
+  <w:style w:type="character" w:styleId="CommentReference">
+    <w:name w:val="annotation reference"/>
+    <w:basedOn w:val="DefaultParagraphFont"/>
+    <w:uiPriority w:val="99"/>
+    <w:semiHidden/>
+    <w:unhideWhenUsed/>
+    <w:rsid w:val="00160A73"/>
+    <w:rPr>
+      <w:sz w:val="16"/>
+      <w:szCs w:val="16"/>
+    </w:rPr>
+  </w:style>
+  <w:style w:type="paragraph" w:styleId="CommentText">
+    <w:name w:val="annotation text"/>
+    <w:basedOn w:val="Normal"/>
+    <w:link w:val="CommentTextChar"/>
+    <w:uiPriority w:val="99"/>
+    <w:semiHidden/>
+    <w:unhideWhenUsed/>
+    <w:rsid w:val="00160A73"/>
+    <w:pPr>
+      <w:spacing w:line="240" w:lineRule="auto"/>
+    </w:pPr>
+    <w:rPr>
+      <w:sz w:val="20"/>
+      <w:szCs w:val="20"/>
+    </w:rPr>
+  </w:style>
+  <w:style w:type="character" w:customStyle="1" w:styleId="CommentTextChar">
+    <w:name w:val="Comment Text Char"/>
+    <w:basedOn w:val="DefaultParagraphFont"/>
+    <w:link w:val="CommentText"/>
+    <w:uiPriority w:val="99"/>
+    <w:semiHidden/>
+    <w:rsid w:val="00160A73"/>
+    <w:rPr>
+      <w:sz w:val="20"/>
+      <w:szCs w:val="20"/>
+    </w:rPr>
+  </w:style>
+  <w:style w:type="paragraph" w:styleId="CommentSubject">
+    <w:name w:val="annotation subject"/>
+    <w:basedOn w:val="CommentText"/>
+    <w:next w:val="CommentText"/>
+    <w:link w:val="CommentSubjectChar"/>
+    <w:uiPriority w:val="99"/>
+    <w:semiHidden/>
+    <w:unhideWhenUsed/>
+    <w:rsid w:val="00160A73"/>
+    <w:rPr>
+      <w:b/>
+      <w:bCs/>
+    </w:rPr>
+  </w:style>
+  <w:style w:type="character" w:customStyle="1" w:styleId="CommentSubjectChar">
+    <w:name w:val="Comment Subject Char"/>
+    <w:basedOn w:val="CommentTextChar"/>
+    <w:link w:val="CommentSubject"/>
+    <w:uiPriority w:val="99"/>
+    <w:semiHidden/>
+    <w:rsid w:val="00160A73"/>
+    <w:rPr>
+      <w:b/>
+      <w:bCs/>
+      <w:sz w:val="20"/>
+      <w:szCs w:val="20"/>
     </w:rPr>
   </w:style>
 </w:styles>
@@ -10082,7 +10313,7 @@
 </file>
 
 <file path=customXml/itemProps1.xml><?xml version="1.0" encoding="utf-8"?>
-<ds:datastoreItem xmlns:ds="http://schemas.openxmlformats.org/officeDocument/2006/customXml" ds:itemID="{3737BC1B-B4F5-422F-8AA5-41884B1705F0}">
+<ds:datastoreItem xmlns:ds="http://schemas.openxmlformats.org/officeDocument/2006/customXml" ds:itemID="{6EE36EF3-229C-46EB-9E75-E6577E69B300}">
   <ds:schemaRefs>
     <ds:schemaRef ds:uri="http://schemas.openxmlformats.org/officeDocument/2006/bibliography"/>
   </ds:schemaRefs>

</xml_diff>